<commit_message>
working on csci question updates from RM
</commit_message>
<xml_diff>
--- a/analysis/templates/my_styles.docx
+++ b/analysis/templates/my_styles.docx
@@ -10,8 +10,6 @@
           <w:rFonts w:cs="Times New Roman"/>
         </w:rPr>
       </w:pPr>
-      <w:bookmarkStart w:id="0" w:name="_GoBack"/>
-      <w:bookmarkEnd w:id="0"/>
       <w:r>
         <w:rPr>
           <w:rFonts w:cs="Times New Roman"/>
@@ -54,10 +52,32 @@
         <w:pStyle w:val="Heading2"/>
         <w:spacing w:line="360" w:lineRule="auto"/>
       </w:pPr>
-      <w:bookmarkStart w:id="1" w:name="r-markdown"/>
+      <w:bookmarkStart w:id="0" w:name="r-markdown"/>
+      <w:bookmarkEnd w:id="0"/>
+      <w:r>
+        <w:t>R Markdown</w:t>
+      </w:r>
+    </w:p>
+    <w:p>
+      <w:pPr>
+        <w:pStyle w:val="Heading3"/>
+        <w:numPr>
+          <w:ilvl w:val="0"/>
+          <w:numId w:val="15"/>
+        </w:numPr>
+      </w:pPr>
+      <w:bookmarkStart w:id="1" w:name="_GoBack"/>
       <w:bookmarkEnd w:id="1"/>
       <w:r>
-        <w:t>R Markdown</w:t>
+        <w:t>This is a heading 3</w:t>
+      </w:r>
+    </w:p>
+    <w:p>
+      <w:pPr>
+        <w:pStyle w:val="Heading4"/>
+      </w:pPr>
+      <w:r>
+        <w:t>This heading 4</w:t>
       </w:r>
     </w:p>
     <w:p>
@@ -115,21 +135,7 @@
         <w:rPr>
           <w:rFonts w:cs="Times New Roman"/>
         </w:rPr>
-        <w:t xml:space="preserve"> </w:t>
-      </w:r>
-      <w:proofErr w:type="gramStart"/>
-      <w:r>
-        <w:rPr>
-          <w:rFonts w:cs="Times New Roman"/>
-        </w:rPr>
-        <w:t>button</w:t>
-      </w:r>
-      <w:proofErr w:type="gramEnd"/>
-      <w:r>
-        <w:rPr>
-          <w:rFonts w:cs="Times New Roman"/>
-        </w:rPr>
-        <w:t xml:space="preserve"> a document will be generated that includes both content as well as the output of any embedded R code chunks within the document. You can embed an R code chunk like this:</w:t>
+        <w:t xml:space="preserve"> button a document will be generated that includes both content as well as the output of any embedded R code chunks within the document. You can embed an R code chunk like this:</w:t>
       </w:r>
     </w:p>
     <w:p>
@@ -640,7 +646,7 @@
   <w:abstractNum w:abstractNumId="2" w15:restartNumberingAfterBreak="0">
     <w:nsid w:val="FFFFFF7C"/>
     <w:multiLevelType w:val="singleLevel"/>
-    <w:tmpl w:val="EA184E00"/>
+    <w:tmpl w:val="D890AD12"/>
     <w:lvl w:ilvl="0">
       <w:start w:val="1"/>
       <w:numFmt w:val="decimal"/>
@@ -657,7 +663,7 @@
   <w:abstractNum w:abstractNumId="3" w15:restartNumberingAfterBreak="0">
     <w:nsid w:val="FFFFFF7D"/>
     <w:multiLevelType w:val="singleLevel"/>
-    <w:tmpl w:val="D40C8C6E"/>
+    <w:tmpl w:val="90E2D772"/>
     <w:lvl w:ilvl="0">
       <w:start w:val="1"/>
       <w:numFmt w:val="decimal"/>
@@ -674,7 +680,7 @@
   <w:abstractNum w:abstractNumId="4" w15:restartNumberingAfterBreak="0">
     <w:nsid w:val="FFFFFF7E"/>
     <w:multiLevelType w:val="singleLevel"/>
-    <w:tmpl w:val="DDCC6FEE"/>
+    <w:tmpl w:val="5FD4E696"/>
     <w:lvl w:ilvl="0">
       <w:start w:val="1"/>
       <w:numFmt w:val="decimal"/>
@@ -691,7 +697,7 @@
   <w:abstractNum w:abstractNumId="5" w15:restartNumberingAfterBreak="0">
     <w:nsid w:val="FFFFFF7F"/>
     <w:multiLevelType w:val="singleLevel"/>
-    <w:tmpl w:val="ACA85E36"/>
+    <w:tmpl w:val="1C0662DE"/>
     <w:lvl w:ilvl="0">
       <w:start w:val="1"/>
       <w:numFmt w:val="decimal"/>
@@ -792,7 +798,7 @@
   <w:abstractNum w:abstractNumId="10" w15:restartNumberingAfterBreak="0">
     <w:nsid w:val="FFFFFF88"/>
     <w:multiLevelType w:val="singleLevel"/>
-    <w:tmpl w:val="EB244DD0"/>
+    <w:tmpl w:val="3802F16A"/>
     <w:lvl w:ilvl="0">
       <w:start w:val="1"/>
       <w:numFmt w:val="decimal"/>
@@ -938,6 +944,178 @@
       <w:rPr>
         <w:rFonts w:ascii="Wingdings" w:hAnsi="Wingdings" w:hint="default"/>
       </w:rPr>
+    </w:lvl>
+  </w:abstractNum>
+  <w:abstractNum w:abstractNumId="13" w15:restartNumberingAfterBreak="0">
+    <w:nsid w:val="39551F21"/>
+    <w:multiLevelType w:val="hybridMultilevel"/>
+    <w:tmpl w:val="B8286F22"/>
+    <w:lvl w:ilvl="0" w:tplc="0409000F">
+      <w:start w:val="1"/>
+      <w:numFmt w:val="decimal"/>
+      <w:lvlText w:val="%1."/>
+      <w:lvlJc w:val="left"/>
+      <w:pPr>
+        <w:ind w:left="360" w:hanging="360"/>
+      </w:pPr>
+    </w:lvl>
+    <w:lvl w:ilvl="1" w:tplc="04090019" w:tentative="1">
+      <w:start w:val="1"/>
+      <w:numFmt w:val="lowerLetter"/>
+      <w:lvlText w:val="%2."/>
+      <w:lvlJc w:val="left"/>
+      <w:pPr>
+        <w:ind w:left="1080" w:hanging="360"/>
+      </w:pPr>
+    </w:lvl>
+    <w:lvl w:ilvl="2" w:tplc="0409001B" w:tentative="1">
+      <w:start w:val="1"/>
+      <w:numFmt w:val="lowerRoman"/>
+      <w:lvlText w:val="%3."/>
+      <w:lvlJc w:val="right"/>
+      <w:pPr>
+        <w:ind w:left="1800" w:hanging="180"/>
+      </w:pPr>
+    </w:lvl>
+    <w:lvl w:ilvl="3" w:tplc="0409000F" w:tentative="1">
+      <w:start w:val="1"/>
+      <w:numFmt w:val="decimal"/>
+      <w:lvlText w:val="%4."/>
+      <w:lvlJc w:val="left"/>
+      <w:pPr>
+        <w:ind w:left="2520" w:hanging="360"/>
+      </w:pPr>
+    </w:lvl>
+    <w:lvl w:ilvl="4" w:tplc="04090019" w:tentative="1">
+      <w:start w:val="1"/>
+      <w:numFmt w:val="lowerLetter"/>
+      <w:lvlText w:val="%5."/>
+      <w:lvlJc w:val="left"/>
+      <w:pPr>
+        <w:ind w:left="3240" w:hanging="360"/>
+      </w:pPr>
+    </w:lvl>
+    <w:lvl w:ilvl="5" w:tplc="0409001B" w:tentative="1">
+      <w:start w:val="1"/>
+      <w:numFmt w:val="lowerRoman"/>
+      <w:lvlText w:val="%6."/>
+      <w:lvlJc w:val="right"/>
+      <w:pPr>
+        <w:ind w:left="3960" w:hanging="180"/>
+      </w:pPr>
+    </w:lvl>
+    <w:lvl w:ilvl="6" w:tplc="0409000F" w:tentative="1">
+      <w:start w:val="1"/>
+      <w:numFmt w:val="decimal"/>
+      <w:lvlText w:val="%7."/>
+      <w:lvlJc w:val="left"/>
+      <w:pPr>
+        <w:ind w:left="4680" w:hanging="360"/>
+      </w:pPr>
+    </w:lvl>
+    <w:lvl w:ilvl="7" w:tplc="04090019" w:tentative="1">
+      <w:start w:val="1"/>
+      <w:numFmt w:val="lowerLetter"/>
+      <w:lvlText w:val="%8."/>
+      <w:lvlJc w:val="left"/>
+      <w:pPr>
+        <w:ind w:left="5400" w:hanging="360"/>
+      </w:pPr>
+    </w:lvl>
+    <w:lvl w:ilvl="8" w:tplc="0409001B" w:tentative="1">
+      <w:start w:val="1"/>
+      <w:numFmt w:val="lowerRoman"/>
+      <w:lvlText w:val="%9."/>
+      <w:lvlJc w:val="right"/>
+      <w:pPr>
+        <w:ind w:left="6120" w:hanging="180"/>
+      </w:pPr>
+    </w:lvl>
+  </w:abstractNum>
+  <w:abstractNum w:abstractNumId="14" w15:restartNumberingAfterBreak="0">
+    <w:nsid w:val="74D43CA7"/>
+    <w:multiLevelType w:val="hybridMultilevel"/>
+    <w:tmpl w:val="443E5066"/>
+    <w:lvl w:ilvl="0" w:tplc="0409000F">
+      <w:start w:val="1"/>
+      <w:numFmt w:val="decimal"/>
+      <w:lvlText w:val="%1."/>
+      <w:lvlJc w:val="left"/>
+      <w:pPr>
+        <w:ind w:left="360" w:hanging="360"/>
+      </w:pPr>
+    </w:lvl>
+    <w:lvl w:ilvl="1" w:tplc="04090019" w:tentative="1">
+      <w:start w:val="1"/>
+      <w:numFmt w:val="lowerLetter"/>
+      <w:lvlText w:val="%2."/>
+      <w:lvlJc w:val="left"/>
+      <w:pPr>
+        <w:ind w:left="1080" w:hanging="360"/>
+      </w:pPr>
+    </w:lvl>
+    <w:lvl w:ilvl="2" w:tplc="0409001B" w:tentative="1">
+      <w:start w:val="1"/>
+      <w:numFmt w:val="lowerRoman"/>
+      <w:lvlText w:val="%3."/>
+      <w:lvlJc w:val="right"/>
+      <w:pPr>
+        <w:ind w:left="1800" w:hanging="180"/>
+      </w:pPr>
+    </w:lvl>
+    <w:lvl w:ilvl="3" w:tplc="0409000F" w:tentative="1">
+      <w:start w:val="1"/>
+      <w:numFmt w:val="decimal"/>
+      <w:lvlText w:val="%4."/>
+      <w:lvlJc w:val="left"/>
+      <w:pPr>
+        <w:ind w:left="2520" w:hanging="360"/>
+      </w:pPr>
+    </w:lvl>
+    <w:lvl w:ilvl="4" w:tplc="04090019" w:tentative="1">
+      <w:start w:val="1"/>
+      <w:numFmt w:val="lowerLetter"/>
+      <w:lvlText w:val="%5."/>
+      <w:lvlJc w:val="left"/>
+      <w:pPr>
+        <w:ind w:left="3240" w:hanging="360"/>
+      </w:pPr>
+    </w:lvl>
+    <w:lvl w:ilvl="5" w:tplc="0409001B" w:tentative="1">
+      <w:start w:val="1"/>
+      <w:numFmt w:val="lowerRoman"/>
+      <w:lvlText w:val="%6."/>
+      <w:lvlJc w:val="right"/>
+      <w:pPr>
+        <w:ind w:left="3960" w:hanging="180"/>
+      </w:pPr>
+    </w:lvl>
+    <w:lvl w:ilvl="6" w:tplc="0409000F" w:tentative="1">
+      <w:start w:val="1"/>
+      <w:numFmt w:val="decimal"/>
+      <w:lvlText w:val="%7."/>
+      <w:lvlJc w:val="left"/>
+      <w:pPr>
+        <w:ind w:left="4680" w:hanging="360"/>
+      </w:pPr>
+    </w:lvl>
+    <w:lvl w:ilvl="7" w:tplc="04090019" w:tentative="1">
+      <w:start w:val="1"/>
+      <w:numFmt w:val="lowerLetter"/>
+      <w:lvlText w:val="%8."/>
+      <w:lvlJc w:val="left"/>
+      <w:pPr>
+        <w:ind w:left="5400" w:hanging="360"/>
+      </w:pPr>
+    </w:lvl>
+    <w:lvl w:ilvl="8" w:tplc="0409001B" w:tentative="1">
+      <w:start w:val="1"/>
+      <w:numFmt w:val="lowerRoman"/>
+      <w:lvlText w:val="%9."/>
+      <w:lvlJc w:val="right"/>
+      <w:pPr>
+        <w:ind w:left="6120" w:hanging="180"/>
+      </w:pPr>
     </w:lvl>
   </w:abstractNum>
   <w:num w:numId="1">
@@ -978,6 +1156,12 @@
   </w:num>
   <w:num w:numId="13">
     <w:abstractNumId w:val="12"/>
+  </w:num>
+  <w:num w:numId="14">
+    <w:abstractNumId w:val="13"/>
+  </w:num>
+  <w:num w:numId="15">
+    <w:abstractNumId w:val="14"/>
   </w:num>
 </w:numbering>
 </file>
@@ -1083,6 +1267,7 @@
     <w:lsdException w:name="HTML Sample" w:semiHidden="1" w:unhideWhenUsed="1"/>
     <w:lsdException w:name="HTML Typewriter" w:semiHidden="1" w:unhideWhenUsed="1"/>
     <w:lsdException w:name="HTML Variable" w:semiHidden="1" w:unhideWhenUsed="1"/>
+    <w:lsdException w:name="Normal Table" w:semiHidden="1" w:unhideWhenUsed="1"/>
     <w:lsdException w:name="annotation subject" w:semiHidden="1" w:unhideWhenUsed="1"/>
     <w:lsdException w:name="No List" w:semiHidden="1" w:unhideWhenUsed="1"/>
     <w:lsdException w:name="Outline List 1" w:semiHidden="1" w:unhideWhenUsed="1"/>
@@ -1129,7 +1314,9 @@
     <w:lsdException w:name="Table Subtle 2" w:semiHidden="1" w:unhideWhenUsed="1"/>
     <w:lsdException w:name="Table Web 1" w:semiHidden="1" w:unhideWhenUsed="1"/>
     <w:lsdException w:name="Table Web 2" w:semiHidden="1" w:unhideWhenUsed="1"/>
+    <w:lsdException w:name="Table Web 3" w:semiHidden="1" w:unhideWhenUsed="1"/>
     <w:lsdException w:name="Balloon Text" w:semiHidden="1" w:unhideWhenUsed="1"/>
+    <w:lsdException w:name="Table Theme" w:semiHidden="1" w:unhideWhenUsed="1"/>
     <w:lsdException w:name="Placeholder Text" w:semiHidden="1"/>
     <w:lsdException w:name="Light Shading"/>
     <w:lsdException w:name="Light List"/>
@@ -1150,6 +1337,7 @@
     <w:lsdException w:name="Light Grid Accent 1"/>
     <w:lsdException w:name="Medium Shading 1 Accent 1"/>
     <w:lsdException w:name="Medium Shading 2 Accent 1"/>
+    <w:lsdException w:name="Medium List 1 Accent 1"/>
     <w:lsdException w:name="Revision" w:semiHidden="1"/>
     <w:lsdException w:name="Medium List 2 Accent 1"/>
     <w:lsdException w:name="Medium Grid 1 Accent 1"/>
@@ -1228,6 +1416,7 @@
     <w:lsdException w:name="Dark List Accent 6"/>
     <w:lsdException w:name="Colorful Shading Accent 6"/>
     <w:lsdException w:name="Colorful List Accent 6"/>
+    <w:lsdException w:name="Colorful Grid Accent 6"/>
     <w:lsdException w:name="Bibliography" w:semiHidden="1" w:unhideWhenUsed="1"/>
     <w:lsdException w:name="TOC Heading" w:semiHidden="1" w:unhideWhenUsed="1"/>
     <w:lsdException w:name="Grid Table 4" w:uiPriority="49"/>
@@ -2688,7 +2877,7 @@
 </file>
 
 <file path=customXml/itemProps1.xml><?xml version="1.0" encoding="utf-8"?>
-<ds:datastoreItem xmlns:ds="http://schemas.openxmlformats.org/officeDocument/2006/customXml" ds:itemID="{CEBCBE89-235E-4AD8-885C-F91B0C0A9800}">
+<ds:datastoreItem xmlns:ds="http://schemas.openxmlformats.org/officeDocument/2006/customXml" ds:itemID="{AE6D9187-8E45-4D57-8682-460A0B13581A}">
   <ds:schemaRefs>
     <ds:schemaRef ds:uri="http://schemas.openxmlformats.org/officeDocument/2006/bibliography"/>
   </ds:schemaRefs>

</xml_diff>

<commit_message>
rmd word template with number sections starting at level 2
</commit_message>
<xml_diff>
--- a/analysis/templates/my_styles.docx
+++ b/analysis/templates/my_styles.docx
@@ -49,50 +49,69 @@
     </w:p>
     <w:p>
       <w:pPr>
-        <w:pStyle w:val="Heading2"/>
-        <w:spacing w:line="360" w:lineRule="auto"/>
+        <w:pStyle w:val="Heading1"/>
       </w:pPr>
       <w:bookmarkStart w:id="0" w:name="r-markdown"/>
       <w:bookmarkEnd w:id="0"/>
       <w:r>
-        <w:t>R Markdown</w:t>
+        <w:t>This is heading 1</w:t>
       </w:r>
     </w:p>
     <w:p>
       <w:pPr>
+        <w:pStyle w:val="Heading2"/>
+      </w:pPr>
+      <w:r>
+        <w:t>This is heading 2</w:t>
+      </w:r>
+    </w:p>
+    <w:p>
+      <w:pPr>
         <w:pStyle w:val="Heading3"/>
+      </w:pPr>
+      <w:r>
+        <w:t xml:space="preserve">This is heading 3 </w:t>
+      </w:r>
+    </w:p>
+    <w:p>
+      <w:pPr>
+        <w:pStyle w:val="Heading4"/>
         <w:numPr>
-          <w:ilvl w:val="0"/>
-          <w:numId w:val="15"/>
+          <w:ilvl w:val="3"/>
+          <w:numId w:val="16"/>
         </w:numPr>
       </w:pPr>
+      <w:r>
+        <w:t xml:space="preserve">This is </w:t>
+      </w:r>
+      <w:r>
+        <w:t>heading</w:t>
+      </w:r>
+      <w:r>
+        <w:t xml:space="preserve"> 4</w:t>
+      </w:r>
+    </w:p>
+    <w:p>
+      <w:pPr>
+        <w:pStyle w:val="FirstParagraph"/>
+        <w:spacing w:line="360" w:lineRule="auto"/>
+        <w:rPr>
+          <w:rFonts w:cs="Times New Roman"/>
+        </w:rPr>
+      </w:pPr>
+      <w:r>
+        <w:rPr>
+          <w:rFonts w:cs="Times New Roman"/>
+        </w:rPr>
+        <w:t>This is an R Markdown document. Markdown is a simple formatting syntax for authoring HTML, PDF, and MS Word</w:t>
+      </w:r>
       <w:bookmarkStart w:id="1" w:name="_GoBack"/>
       <w:bookmarkEnd w:id="1"/>
       <w:r>
-        <w:t>This is a heading 3</w:t>
-      </w:r>
-    </w:p>
-    <w:p>
-      <w:pPr>
-        <w:pStyle w:val="Heading4"/>
-      </w:pPr>
-      <w:r>
-        <w:t>This heading 4</w:t>
-      </w:r>
-    </w:p>
-    <w:p>
-      <w:pPr>
-        <w:pStyle w:val="FirstParagraph"/>
-        <w:spacing w:line="360" w:lineRule="auto"/>
         <w:rPr>
           <w:rFonts w:cs="Times New Roman"/>
         </w:rPr>
-      </w:pPr>
-      <w:r>
-        <w:rPr>
-          <w:rFonts w:cs="Times New Roman"/>
-        </w:rPr>
-        <w:t xml:space="preserve">This is an R Markdown document. Markdown is a simple formatting syntax for authoring HTML, PDF, and MS Word documents. For more details on using R Markdown see </w:t>
+        <w:t xml:space="preserve"> documents. For more details on using R Markdown see </w:t>
       </w:r>
       <w:hyperlink r:id="rId8">
         <w:r>
@@ -135,7 +154,21 @@
         <w:rPr>
           <w:rFonts w:cs="Times New Roman"/>
         </w:rPr>
-        <w:t xml:space="preserve"> button a document will be generated that includes both content as well as the output of any embedded R code chunks within the document. You can embed an R code chunk like this:</w:t>
+        <w:t xml:space="preserve"> </w:t>
+      </w:r>
+      <w:proofErr w:type="gramStart"/>
+      <w:r>
+        <w:rPr>
+          <w:rFonts w:cs="Times New Roman"/>
+        </w:rPr>
+        <w:t>button</w:t>
+      </w:r>
+      <w:proofErr w:type="gramEnd"/>
+      <w:r>
+        <w:rPr>
+          <w:rFonts w:cs="Times New Roman"/>
+        </w:rPr>
+        <w:t xml:space="preserve"> a document will be generated that includes both content as well as the output of any embedded R code chunks within the document. You can embed an R code chunk like this:</w:t>
       </w:r>
     </w:p>
     <w:p>
@@ -646,7 +679,7 @@
   <w:abstractNum w:abstractNumId="2" w15:restartNumberingAfterBreak="0">
     <w:nsid w:val="FFFFFF7C"/>
     <w:multiLevelType w:val="singleLevel"/>
-    <w:tmpl w:val="D890AD12"/>
+    <w:tmpl w:val="5AD4DFB6"/>
     <w:lvl w:ilvl="0">
       <w:start w:val="1"/>
       <w:numFmt w:val="decimal"/>
@@ -663,7 +696,7 @@
   <w:abstractNum w:abstractNumId="3" w15:restartNumberingAfterBreak="0">
     <w:nsid w:val="FFFFFF7D"/>
     <w:multiLevelType w:val="singleLevel"/>
-    <w:tmpl w:val="90E2D772"/>
+    <w:tmpl w:val="2592DF5C"/>
     <w:lvl w:ilvl="0">
       <w:start w:val="1"/>
       <w:numFmt w:val="decimal"/>
@@ -680,7 +713,7 @@
   <w:abstractNum w:abstractNumId="4" w15:restartNumberingAfterBreak="0">
     <w:nsid w:val="FFFFFF7E"/>
     <w:multiLevelType w:val="singleLevel"/>
-    <w:tmpl w:val="5FD4E696"/>
+    <w:tmpl w:val="2850010A"/>
     <w:lvl w:ilvl="0">
       <w:start w:val="1"/>
       <w:numFmt w:val="decimal"/>
@@ -697,7 +730,7 @@
   <w:abstractNum w:abstractNumId="5" w15:restartNumberingAfterBreak="0">
     <w:nsid w:val="FFFFFF7F"/>
     <w:multiLevelType w:val="singleLevel"/>
-    <w:tmpl w:val="1C0662DE"/>
+    <w:tmpl w:val="C46A88F8"/>
     <w:lvl w:ilvl="0">
       <w:start w:val="1"/>
       <w:numFmt w:val="decimal"/>
@@ -798,7 +831,7 @@
   <w:abstractNum w:abstractNumId="10" w15:restartNumberingAfterBreak="0">
     <w:nsid w:val="FFFFFF88"/>
     <w:multiLevelType w:val="singleLevel"/>
-    <w:tmpl w:val="3802F16A"/>
+    <w:tmpl w:val="464C4B22"/>
     <w:lvl w:ilvl="0">
       <w:start w:val="1"/>
       <w:numFmt w:val="decimal"/>
@@ -834,6 +867,128 @@
     </w:lvl>
   </w:abstractNum>
   <w:abstractNum w:abstractNumId="12" w15:restartNumberingAfterBreak="0">
+    <w:nsid w:val="209E0814"/>
+    <w:multiLevelType w:val="multilevel"/>
+    <w:tmpl w:val="1E54EEEA"/>
+    <w:lvl w:ilvl="0">
+      <w:start w:val="1"/>
+      <w:numFmt w:val="none"/>
+      <w:pStyle w:val="Heading1"/>
+      <w:lvlText w:val="%1"/>
+      <w:lvlJc w:val="left"/>
+      <w:pPr>
+        <w:ind w:left="0" w:firstLine="0"/>
+      </w:pPr>
+      <w:rPr>
+        <w:rFonts w:hint="default"/>
+      </w:rPr>
+    </w:lvl>
+    <w:lvl w:ilvl="1">
+      <w:start w:val="1"/>
+      <w:numFmt w:val="decimal"/>
+      <w:pStyle w:val="Heading2"/>
+      <w:lvlText w:val="%2"/>
+      <w:lvlJc w:val="left"/>
+      <w:pPr>
+        <w:ind w:left="360" w:hanging="360"/>
+      </w:pPr>
+      <w:rPr>
+        <w:rFonts w:hint="default"/>
+      </w:rPr>
+    </w:lvl>
+    <w:lvl w:ilvl="2">
+      <w:start w:val="1"/>
+      <w:numFmt w:val="decimal"/>
+      <w:pStyle w:val="Heading3"/>
+      <w:lvlText w:val="%2%1.%3"/>
+      <w:lvlJc w:val="left"/>
+      <w:pPr>
+        <w:ind w:left="432" w:hanging="432"/>
+      </w:pPr>
+      <w:rPr>
+        <w:rFonts w:hint="default"/>
+      </w:rPr>
+    </w:lvl>
+    <w:lvl w:ilvl="3">
+      <w:start w:val="1"/>
+      <w:numFmt w:val="decimal"/>
+      <w:pStyle w:val="Heading4"/>
+      <w:lvlText w:val="%1%3.%4"/>
+      <w:lvlJc w:val="left"/>
+      <w:pPr>
+        <w:ind w:left="864" w:hanging="864"/>
+      </w:pPr>
+      <w:rPr>
+        <w:rFonts w:hint="default"/>
+      </w:rPr>
+    </w:lvl>
+    <w:lvl w:ilvl="4">
+      <w:start w:val="1"/>
+      <w:numFmt w:val="decimal"/>
+      <w:pStyle w:val="Heading5"/>
+      <w:lvlText w:val="%1.%2.%3.%4.%5"/>
+      <w:lvlJc w:val="left"/>
+      <w:pPr>
+        <w:ind w:left="1008" w:hanging="1008"/>
+      </w:pPr>
+      <w:rPr>
+        <w:rFonts w:hint="default"/>
+      </w:rPr>
+    </w:lvl>
+    <w:lvl w:ilvl="5">
+      <w:start w:val="1"/>
+      <w:numFmt w:val="decimal"/>
+      <w:pStyle w:val="Heading6"/>
+      <w:lvlText w:val="%1.%2.%3.%4.%5.%6"/>
+      <w:lvlJc w:val="left"/>
+      <w:pPr>
+        <w:ind w:left="1152" w:hanging="1152"/>
+      </w:pPr>
+      <w:rPr>
+        <w:rFonts w:hint="default"/>
+      </w:rPr>
+    </w:lvl>
+    <w:lvl w:ilvl="6">
+      <w:start w:val="1"/>
+      <w:numFmt w:val="decimal"/>
+      <w:pStyle w:val="Heading7"/>
+      <w:lvlText w:val="%1.%2.%3.%4.%5.%6.%7"/>
+      <w:lvlJc w:val="left"/>
+      <w:pPr>
+        <w:ind w:left="1296" w:hanging="1296"/>
+      </w:pPr>
+      <w:rPr>
+        <w:rFonts w:hint="default"/>
+      </w:rPr>
+    </w:lvl>
+    <w:lvl w:ilvl="7">
+      <w:start w:val="1"/>
+      <w:numFmt w:val="decimal"/>
+      <w:pStyle w:val="Heading8"/>
+      <w:lvlText w:val="%1.%2.%3.%4.%5.%6.%7.%8"/>
+      <w:lvlJc w:val="left"/>
+      <w:pPr>
+        <w:ind w:left="1440" w:hanging="1440"/>
+      </w:pPr>
+      <w:rPr>
+        <w:rFonts w:hint="default"/>
+      </w:rPr>
+    </w:lvl>
+    <w:lvl w:ilvl="8">
+      <w:start w:val="1"/>
+      <w:numFmt w:val="decimal"/>
+      <w:pStyle w:val="Heading9"/>
+      <w:lvlText w:val="%1.%2.%3.%4.%5.%6.%7.%8.%9"/>
+      <w:lvlJc w:val="left"/>
+      <w:pPr>
+        <w:ind w:left="1584" w:hanging="1584"/>
+      </w:pPr>
+      <w:rPr>
+        <w:rFonts w:hint="default"/>
+      </w:rPr>
+    </w:lvl>
+  </w:abstractNum>
+  <w:abstractNum w:abstractNumId="13" w15:restartNumberingAfterBreak="0">
     <w:nsid w:val="21725581"/>
     <w:multiLevelType w:val="hybridMultilevel"/>
     <w:tmpl w:val="DE3A0DD4"/>
@@ -946,176 +1101,117 @@
       </w:rPr>
     </w:lvl>
   </w:abstractNum>
-  <w:abstractNum w:abstractNumId="13" w15:restartNumberingAfterBreak="0">
-    <w:nsid w:val="39551F21"/>
-    <w:multiLevelType w:val="hybridMultilevel"/>
-    <w:tmpl w:val="B8286F22"/>
-    <w:lvl w:ilvl="0" w:tplc="0409000F">
+  <w:abstractNum w:abstractNumId="14" w15:restartNumberingAfterBreak="0">
+    <w:nsid w:val="7DB6734D"/>
+    <w:multiLevelType w:val="multilevel"/>
+    <w:tmpl w:val="F490F6F0"/>
+    <w:lvl w:ilvl="0">
       <w:start w:val="1"/>
       <w:numFmt w:val="decimal"/>
-      <w:lvlText w:val="%1."/>
+      <w:lvlText w:val="%1"/>
       <w:lvlJc w:val="left"/>
       <w:pPr>
         <w:ind w:left="360" w:hanging="360"/>
       </w:pPr>
-    </w:lvl>
-    <w:lvl w:ilvl="1" w:tplc="04090019" w:tentative="1">
+      <w:rPr>
+        <w:rFonts w:hint="default"/>
+      </w:rPr>
+    </w:lvl>
+    <w:lvl w:ilvl="1">
+      <w:start w:val="1"/>
+      <w:numFmt w:val="decimal"/>
+      <w:lvlText w:val="%1.%2"/>
+      <w:lvlJc w:val="left"/>
+      <w:pPr>
+        <w:ind w:left="720" w:hanging="360"/>
+      </w:pPr>
+      <w:rPr>
+        <w:rFonts w:hint="default"/>
+      </w:rPr>
+    </w:lvl>
+    <w:lvl w:ilvl="2">
+      <w:start w:val="1"/>
+      <w:numFmt w:val="decimal"/>
+      <w:lvlText w:val=" %2.%1.%3"/>
+      <w:lvlJc w:val="left"/>
+      <w:pPr>
+        <w:ind w:left="1080" w:hanging="360"/>
+      </w:pPr>
+      <w:rPr>
+        <w:rFonts w:hint="default"/>
+      </w:rPr>
+    </w:lvl>
+    <w:lvl w:ilvl="3">
+      <w:start w:val="1"/>
+      <w:numFmt w:val="decimal"/>
+      <w:lvlText w:val="%1.%2.%3.%4"/>
+      <w:lvlJc w:val="left"/>
+      <w:pPr>
+        <w:ind w:left="1440" w:hanging="360"/>
+      </w:pPr>
+      <w:rPr>
+        <w:rFonts w:hint="default"/>
+      </w:rPr>
+    </w:lvl>
+    <w:lvl w:ilvl="4">
       <w:start w:val="1"/>
       <w:numFmt w:val="lowerLetter"/>
-      <w:lvlText w:val="%2."/>
-      <w:lvlJc w:val="left"/>
-      <w:pPr>
-        <w:ind w:left="1080" w:hanging="360"/>
-      </w:pPr>
-    </w:lvl>
-    <w:lvl w:ilvl="2" w:tplc="0409001B" w:tentative="1">
+      <w:lvlText w:val="(%5)"/>
+      <w:lvlJc w:val="left"/>
+      <w:pPr>
+        <w:ind w:left="1800" w:hanging="360"/>
+      </w:pPr>
+      <w:rPr>
+        <w:rFonts w:hint="default"/>
+      </w:rPr>
+    </w:lvl>
+    <w:lvl w:ilvl="5">
       <w:start w:val="1"/>
       <w:numFmt w:val="lowerRoman"/>
-      <w:lvlText w:val="%3."/>
-      <w:lvlJc w:val="right"/>
-      <w:pPr>
-        <w:ind w:left="1800" w:hanging="180"/>
-      </w:pPr>
-    </w:lvl>
-    <w:lvl w:ilvl="3" w:tplc="0409000F" w:tentative="1">
-      <w:start w:val="1"/>
-      <w:numFmt w:val="decimal"/>
-      <w:lvlText w:val="%4."/>
-      <w:lvlJc w:val="left"/>
-      <w:pPr>
-        <w:ind w:left="2520" w:hanging="360"/>
-      </w:pPr>
-    </w:lvl>
-    <w:lvl w:ilvl="4" w:tplc="04090019" w:tentative="1">
-      <w:start w:val="1"/>
-      <w:numFmt w:val="lowerLetter"/>
-      <w:lvlText w:val="%5."/>
-      <w:lvlJc w:val="left"/>
-      <w:pPr>
-        <w:ind w:left="3240" w:hanging="360"/>
-      </w:pPr>
-    </w:lvl>
-    <w:lvl w:ilvl="5" w:tplc="0409001B" w:tentative="1">
-      <w:start w:val="1"/>
-      <w:numFmt w:val="lowerRoman"/>
-      <w:lvlText w:val="%6."/>
-      <w:lvlJc w:val="right"/>
-      <w:pPr>
-        <w:ind w:left="3960" w:hanging="180"/>
-      </w:pPr>
-    </w:lvl>
-    <w:lvl w:ilvl="6" w:tplc="0409000F" w:tentative="1">
+      <w:lvlText w:val="(%6)"/>
+      <w:lvlJc w:val="left"/>
+      <w:pPr>
+        <w:ind w:left="2160" w:hanging="360"/>
+      </w:pPr>
+      <w:rPr>
+        <w:rFonts w:hint="default"/>
+      </w:rPr>
+    </w:lvl>
+    <w:lvl w:ilvl="6">
       <w:start w:val="1"/>
       <w:numFmt w:val="decimal"/>
       <w:lvlText w:val="%7."/>
       <w:lvlJc w:val="left"/>
       <w:pPr>
-        <w:ind w:left="4680" w:hanging="360"/>
-      </w:pPr>
-    </w:lvl>
-    <w:lvl w:ilvl="7" w:tplc="04090019" w:tentative="1">
+        <w:ind w:left="2520" w:hanging="360"/>
+      </w:pPr>
+      <w:rPr>
+        <w:rFonts w:hint="default"/>
+      </w:rPr>
+    </w:lvl>
+    <w:lvl w:ilvl="7">
       <w:start w:val="1"/>
       <w:numFmt w:val="lowerLetter"/>
       <w:lvlText w:val="%8."/>
       <w:lvlJc w:val="left"/>
       <w:pPr>
-        <w:ind w:left="5400" w:hanging="360"/>
-      </w:pPr>
-    </w:lvl>
-    <w:lvl w:ilvl="8" w:tplc="0409001B" w:tentative="1">
+        <w:ind w:left="2880" w:hanging="360"/>
+      </w:pPr>
+      <w:rPr>
+        <w:rFonts w:hint="default"/>
+      </w:rPr>
+    </w:lvl>
+    <w:lvl w:ilvl="8">
       <w:start w:val="1"/>
       <w:numFmt w:val="lowerRoman"/>
       <w:lvlText w:val="%9."/>
-      <w:lvlJc w:val="right"/>
-      <w:pPr>
-        <w:ind w:left="6120" w:hanging="180"/>
-      </w:pPr>
-    </w:lvl>
-  </w:abstractNum>
-  <w:abstractNum w:abstractNumId="14" w15:restartNumberingAfterBreak="0">
-    <w:nsid w:val="74D43CA7"/>
-    <w:multiLevelType w:val="hybridMultilevel"/>
-    <w:tmpl w:val="443E5066"/>
-    <w:lvl w:ilvl="0" w:tplc="0409000F">
-      <w:start w:val="1"/>
-      <w:numFmt w:val="decimal"/>
-      <w:lvlText w:val="%1."/>
-      <w:lvlJc w:val="left"/>
-      <w:pPr>
-        <w:ind w:left="360" w:hanging="360"/>
-      </w:pPr>
-    </w:lvl>
-    <w:lvl w:ilvl="1" w:tplc="04090019" w:tentative="1">
-      <w:start w:val="1"/>
-      <w:numFmt w:val="lowerLetter"/>
-      <w:lvlText w:val="%2."/>
-      <w:lvlJc w:val="left"/>
-      <w:pPr>
-        <w:ind w:left="1080" w:hanging="360"/>
-      </w:pPr>
-    </w:lvl>
-    <w:lvl w:ilvl="2" w:tplc="0409001B" w:tentative="1">
-      <w:start w:val="1"/>
-      <w:numFmt w:val="lowerRoman"/>
-      <w:lvlText w:val="%3."/>
-      <w:lvlJc w:val="right"/>
-      <w:pPr>
-        <w:ind w:left="1800" w:hanging="180"/>
-      </w:pPr>
-    </w:lvl>
-    <w:lvl w:ilvl="3" w:tplc="0409000F" w:tentative="1">
-      <w:start w:val="1"/>
-      <w:numFmt w:val="decimal"/>
-      <w:lvlText w:val="%4."/>
-      <w:lvlJc w:val="left"/>
-      <w:pPr>
-        <w:ind w:left="2520" w:hanging="360"/>
-      </w:pPr>
-    </w:lvl>
-    <w:lvl w:ilvl="4" w:tplc="04090019" w:tentative="1">
-      <w:start w:val="1"/>
-      <w:numFmt w:val="lowerLetter"/>
-      <w:lvlText w:val="%5."/>
       <w:lvlJc w:val="left"/>
       <w:pPr>
         <w:ind w:left="3240" w:hanging="360"/>
       </w:pPr>
-    </w:lvl>
-    <w:lvl w:ilvl="5" w:tplc="0409001B" w:tentative="1">
-      <w:start w:val="1"/>
-      <w:numFmt w:val="lowerRoman"/>
-      <w:lvlText w:val="%6."/>
-      <w:lvlJc w:val="right"/>
-      <w:pPr>
-        <w:ind w:left="3960" w:hanging="180"/>
-      </w:pPr>
-    </w:lvl>
-    <w:lvl w:ilvl="6" w:tplc="0409000F" w:tentative="1">
-      <w:start w:val="1"/>
-      <w:numFmt w:val="decimal"/>
-      <w:lvlText w:val="%7."/>
-      <w:lvlJc w:val="left"/>
-      <w:pPr>
-        <w:ind w:left="4680" w:hanging="360"/>
-      </w:pPr>
-    </w:lvl>
-    <w:lvl w:ilvl="7" w:tplc="04090019" w:tentative="1">
-      <w:start w:val="1"/>
-      <w:numFmt w:val="lowerLetter"/>
-      <w:lvlText w:val="%8."/>
-      <w:lvlJc w:val="left"/>
-      <w:pPr>
-        <w:ind w:left="5400" w:hanging="360"/>
-      </w:pPr>
-    </w:lvl>
-    <w:lvl w:ilvl="8" w:tplc="0409001B" w:tentative="1">
-      <w:start w:val="1"/>
-      <w:numFmt w:val="lowerRoman"/>
-      <w:lvlText w:val="%9."/>
-      <w:lvlJc w:val="right"/>
-      <w:pPr>
-        <w:ind w:left="6120" w:hanging="180"/>
-      </w:pPr>
+      <w:rPr>
+        <w:rFonts w:hint="default"/>
+      </w:rPr>
     </w:lvl>
   </w:abstractNum>
   <w:num w:numId="1">
@@ -1155,13 +1251,151 @@
     <w:abstractNumId w:val="2"/>
   </w:num>
   <w:num w:numId="13">
+    <w:abstractNumId w:val="13"/>
+  </w:num>
+  <w:num w:numId="14">
+    <w:abstractNumId w:val="14"/>
+  </w:num>
+  <w:num w:numId="15">
     <w:abstractNumId w:val="12"/>
   </w:num>
-  <w:num w:numId="14">
-    <w:abstractNumId w:val="13"/>
-  </w:num>
-  <w:num w:numId="15">
-    <w:abstractNumId w:val="14"/>
+  <w:num w:numId="16">
+    <w:abstractNumId w:val="12"/>
+    <w:lvlOverride w:ilvl="0">
+      <w:lvl w:ilvl="0">
+        <w:start w:val="1"/>
+        <w:numFmt w:val="none"/>
+        <w:pStyle w:val="Heading1"/>
+        <w:lvlText w:val="%1"/>
+        <w:lvlJc w:val="left"/>
+        <w:pPr>
+          <w:ind w:left="0" w:firstLine="0"/>
+        </w:pPr>
+        <w:rPr>
+          <w:rFonts w:hint="default"/>
+        </w:rPr>
+      </w:lvl>
+    </w:lvlOverride>
+    <w:lvlOverride w:ilvl="1">
+      <w:lvl w:ilvl="1">
+        <w:start w:val="1"/>
+        <w:numFmt w:val="decimal"/>
+        <w:pStyle w:val="Heading2"/>
+        <w:lvlText w:val="%2"/>
+        <w:lvlJc w:val="left"/>
+        <w:pPr>
+          <w:ind w:left="360" w:hanging="360"/>
+        </w:pPr>
+        <w:rPr>
+          <w:rFonts w:hint="default"/>
+        </w:rPr>
+      </w:lvl>
+    </w:lvlOverride>
+    <w:lvlOverride w:ilvl="2">
+      <w:lvl w:ilvl="2">
+        <w:start w:val="1"/>
+        <w:numFmt w:val="decimal"/>
+        <w:pStyle w:val="Heading3"/>
+        <w:lvlText w:val="%2%1.%3"/>
+        <w:lvlJc w:val="left"/>
+        <w:pPr>
+          <w:ind w:left="432" w:hanging="432"/>
+        </w:pPr>
+        <w:rPr>
+          <w:rFonts w:hint="default"/>
+        </w:rPr>
+      </w:lvl>
+    </w:lvlOverride>
+    <w:lvlOverride w:ilvl="3">
+      <w:lvl w:ilvl="3">
+        <w:start w:val="1"/>
+        <w:numFmt w:val="decimal"/>
+        <w:pStyle w:val="Heading4"/>
+        <w:lvlText w:val="%2%1.%3.%4"/>
+        <w:lvlJc w:val="left"/>
+        <w:pPr>
+          <w:ind w:left="576" w:hanging="576"/>
+        </w:pPr>
+        <w:rPr>
+          <w:rFonts w:hint="default"/>
+        </w:rPr>
+      </w:lvl>
+    </w:lvlOverride>
+    <w:lvlOverride w:ilvl="4">
+      <w:lvl w:ilvl="4">
+        <w:start w:val="1"/>
+        <w:numFmt w:val="decimal"/>
+        <w:pStyle w:val="Heading5"/>
+        <w:lvlText w:val="%1.%2.%3.%4.%5"/>
+        <w:lvlJc w:val="left"/>
+        <w:pPr>
+          <w:ind w:left="1008" w:hanging="1008"/>
+        </w:pPr>
+        <w:rPr>
+          <w:rFonts w:hint="default"/>
+        </w:rPr>
+      </w:lvl>
+    </w:lvlOverride>
+    <w:lvlOverride w:ilvl="5">
+      <w:lvl w:ilvl="5">
+        <w:start w:val="1"/>
+        <w:numFmt w:val="decimal"/>
+        <w:pStyle w:val="Heading6"/>
+        <w:lvlText w:val="%1.%2.%3.%4.%5.%6"/>
+        <w:lvlJc w:val="left"/>
+        <w:pPr>
+          <w:ind w:left="1152" w:hanging="1152"/>
+        </w:pPr>
+        <w:rPr>
+          <w:rFonts w:hint="default"/>
+        </w:rPr>
+      </w:lvl>
+    </w:lvlOverride>
+    <w:lvlOverride w:ilvl="6">
+      <w:lvl w:ilvl="6">
+        <w:start w:val="1"/>
+        <w:numFmt w:val="decimal"/>
+        <w:pStyle w:val="Heading7"/>
+        <w:lvlText w:val="%1.%2.%3.%4.%5.%6.%7"/>
+        <w:lvlJc w:val="left"/>
+        <w:pPr>
+          <w:ind w:left="1296" w:hanging="1296"/>
+        </w:pPr>
+        <w:rPr>
+          <w:rFonts w:hint="default"/>
+        </w:rPr>
+      </w:lvl>
+    </w:lvlOverride>
+    <w:lvlOverride w:ilvl="7">
+      <w:lvl w:ilvl="7">
+        <w:start w:val="1"/>
+        <w:numFmt w:val="decimal"/>
+        <w:pStyle w:val="Heading8"/>
+        <w:lvlText w:val="%1.%2.%3.%4.%5.%6.%7.%8"/>
+        <w:lvlJc w:val="left"/>
+        <w:pPr>
+          <w:ind w:left="1440" w:hanging="1440"/>
+        </w:pPr>
+        <w:rPr>
+          <w:rFonts w:hint="default"/>
+        </w:rPr>
+      </w:lvl>
+    </w:lvlOverride>
+    <w:lvlOverride w:ilvl="8">
+      <w:lvl w:ilvl="8">
+        <w:start w:val="1"/>
+        <w:numFmt w:val="decimal"/>
+        <w:pStyle w:val="Heading9"/>
+        <w:lvlText w:val="%1.%2.%3.%4.%5.%6.%7.%8.%9"/>
+        <w:lvlJc w:val="left"/>
+        <w:pPr>
+          <w:ind w:left="1584" w:hanging="1584"/>
+        </w:pPr>
+        <w:rPr>
+          <w:rFonts w:hint="default"/>
+        </w:rPr>
+      </w:lvl>
+    </w:lvlOverride>
   </w:num>
 </w:numbering>
 </file>
@@ -1183,7 +1417,7 @@
       </w:pPr>
     </w:pPrDefault>
   </w:docDefaults>
-  <w:latentStyles w:defLockedState="0" w:defUIPriority="0" w:defSemiHidden="0" w:defUnhideWhenUsed="0" w:defQFormat="0" w:count="376">
+  <w:latentStyles w:defLockedState="0" w:defUIPriority="0" w:defSemiHidden="0" w:defUnhideWhenUsed="0" w:defQFormat="0" w:count="375">
     <w:lsdException w:name="heading 6" w:semiHidden="1" w:unhideWhenUsed="1"/>
     <w:lsdException w:name="index 3" w:semiHidden="1" w:unhideWhenUsed="1"/>
     <w:lsdException w:name="index 4" w:semiHidden="1" w:unhideWhenUsed="1"/>
@@ -1518,7 +1752,6 @@
     <w:lsdException w:name="Smart Hyperlink" w:semiHidden="1" w:uiPriority="99" w:unhideWhenUsed="1"/>
     <w:lsdException w:name="Hashtag" w:semiHidden="1" w:uiPriority="99" w:unhideWhenUsed="1"/>
     <w:lsdException w:name="Unresolved Mention" w:semiHidden="1" w:uiPriority="99" w:unhideWhenUsed="1"/>
-    <w:lsdException w:name="Smart Link" w:semiHidden="1" w:uiPriority="99" w:unhideWhenUsed="1"/>
   </w:latentStyles>
   <w:style w:type="paragraph" w:default="1" w:styleId="Normal">
     <w:name w:val="Normal"/>
@@ -1538,6 +1771,9 @@
     <w:pPr>
       <w:keepNext/>
       <w:keepLines/>
+      <w:numPr>
+        <w:numId w:val="15"/>
+      </w:numPr>
       <w:spacing w:before="480" w:after="0"/>
       <w:outlineLvl w:val="0"/>
     </w:pPr>
@@ -1557,10 +1793,14 @@
     <w:uiPriority w:val="9"/>
     <w:unhideWhenUsed/>
     <w:qFormat/>
-    <w:rsid w:val="00D40009"/>
+    <w:rsid w:val="00403FFD"/>
     <w:pPr>
       <w:keepNext/>
       <w:keepLines/>
+      <w:numPr>
+        <w:ilvl w:val="1"/>
+        <w:numId w:val="15"/>
+      </w:numPr>
       <w:spacing w:before="200" w:after="0"/>
       <w:outlineLvl w:val="1"/>
     </w:pPr>
@@ -1569,12 +1809,62 @@
       <w:b/>
       <w:bCs/>
       <w:color w:val="000000" w:themeColor="text1"/>
-      <w:sz w:val="32"/>
+      <w:sz w:val="28"/>
       <w:szCs w:val="32"/>
     </w:rPr>
   </w:style>
   <w:style w:type="paragraph" w:styleId="Heading3">
     <w:name w:val="heading 3"/>
+    <w:basedOn w:val="Normal"/>
+    <w:next w:val="BodyText"/>
+    <w:uiPriority w:val="9"/>
+    <w:unhideWhenUsed/>
+    <w:qFormat/>
+    <w:rsid w:val="00403FFD"/>
+    <w:pPr>
+      <w:keepNext/>
+      <w:keepLines/>
+      <w:numPr>
+        <w:ilvl w:val="2"/>
+        <w:numId w:val="15"/>
+      </w:numPr>
+      <w:spacing w:before="200" w:after="0"/>
+      <w:outlineLvl w:val="2"/>
+    </w:pPr>
+    <w:rPr>
+      <w:rFonts w:eastAsiaTheme="majorEastAsia" w:cstheme="majorBidi"/>
+      <w:b/>
+      <w:bCs/>
+      <w:color w:val="000000" w:themeColor="text1"/>
+      <w:szCs w:val="28"/>
+    </w:rPr>
+  </w:style>
+  <w:style w:type="paragraph" w:styleId="Heading4">
+    <w:name w:val="heading 4"/>
+    <w:basedOn w:val="Normal"/>
+    <w:next w:val="BodyText"/>
+    <w:uiPriority w:val="9"/>
+    <w:unhideWhenUsed/>
+    <w:qFormat/>
+    <w:rsid w:val="00403FFD"/>
+    <w:pPr>
+      <w:keepNext/>
+      <w:keepLines/>
+      <w:numPr>
+        <w:ilvl w:val="3"/>
+        <w:numId w:val="15"/>
+      </w:numPr>
+      <w:spacing w:before="200" w:after="0"/>
+      <w:outlineLvl w:val="3"/>
+    </w:pPr>
+    <w:rPr>
+      <w:rFonts w:eastAsiaTheme="majorEastAsia" w:cstheme="majorBidi"/>
+      <w:bCs/>
+      <w:color w:val="000000" w:themeColor="text1"/>
+    </w:rPr>
+  </w:style>
+  <w:style w:type="paragraph" w:styleId="Heading5">
+    <w:name w:val="heading 5"/>
     <w:basedOn w:val="Normal"/>
     <w:next w:val="BodyText"/>
     <w:uiPriority w:val="9"/>
@@ -1584,20 +1874,22 @@
     <w:pPr>
       <w:keepNext/>
       <w:keepLines/>
+      <w:numPr>
+        <w:ilvl w:val="4"/>
+        <w:numId w:val="15"/>
+      </w:numPr>
       <w:spacing w:before="200" w:after="0"/>
-      <w:outlineLvl w:val="2"/>
+      <w:outlineLvl w:val="4"/>
     </w:pPr>
     <w:rPr>
       <w:rFonts w:eastAsiaTheme="majorEastAsia" w:cstheme="majorBidi"/>
-      <w:b/>
-      <w:bCs/>
+      <w:i/>
+      <w:iCs/>
       <w:color w:val="000000" w:themeColor="text1"/>
-      <w:sz w:val="28"/>
-      <w:szCs w:val="28"/>
-    </w:rPr>
-  </w:style>
-  <w:style w:type="paragraph" w:styleId="Heading4">
-    <w:name w:val="heading 4"/>
+    </w:rPr>
+  </w:style>
+  <w:style w:type="paragraph" w:styleId="Heading6">
+    <w:name w:val="heading 6"/>
     <w:basedOn w:val="Normal"/>
     <w:next w:val="BodyText"/>
     <w:uiPriority w:val="9"/>
@@ -1607,54 +1899,39 @@
     <w:pPr>
       <w:keepNext/>
       <w:keepLines/>
+      <w:numPr>
+        <w:ilvl w:val="5"/>
+        <w:numId w:val="15"/>
+      </w:numPr>
       <w:spacing w:before="200" w:after="0"/>
-      <w:outlineLvl w:val="3"/>
+      <w:outlineLvl w:val="5"/>
     </w:pPr>
     <w:rPr>
       <w:rFonts w:eastAsiaTheme="majorEastAsia" w:cstheme="majorBidi"/>
-      <w:b/>
-      <w:bCs/>
       <w:color w:val="000000" w:themeColor="text1"/>
     </w:rPr>
   </w:style>
-  <w:style w:type="paragraph" w:styleId="Heading5">
-    <w:name w:val="heading 5"/>
-    <w:basedOn w:val="Normal"/>
-    <w:next w:val="BodyText"/>
-    <w:uiPriority w:val="9"/>
-    <w:unhideWhenUsed/>
-    <w:qFormat/>
-    <w:rsid w:val="00D40009"/>
+  <w:style w:type="paragraph" w:styleId="Heading7">
+    <w:name w:val="heading 7"/>
+    <w:basedOn w:val="Normal"/>
+    <w:next w:val="Normal"/>
+    <w:link w:val="Heading7Char"/>
+    <w:rsid w:val="0044491D"/>
     <w:pPr>
       <w:keepNext/>
       <w:keepLines/>
-      <w:spacing w:before="200" w:after="0"/>
-      <w:outlineLvl w:val="4"/>
-    </w:pPr>
-    <w:rPr>
-      <w:rFonts w:eastAsiaTheme="majorEastAsia" w:cstheme="majorBidi"/>
+      <w:numPr>
+        <w:ilvl w:val="6"/>
+        <w:numId w:val="15"/>
+      </w:numPr>
+      <w:spacing w:before="40" w:after="0"/>
+      <w:outlineLvl w:val="6"/>
+    </w:pPr>
+    <w:rPr>
+      <w:rFonts w:asciiTheme="majorHAnsi" w:eastAsiaTheme="majorEastAsia" w:hAnsiTheme="majorHAnsi" w:cstheme="majorBidi"/>
       <w:i/>
       <w:iCs/>
-      <w:color w:val="000000" w:themeColor="text1"/>
-    </w:rPr>
-  </w:style>
-  <w:style w:type="paragraph" w:styleId="Heading6">
-    <w:name w:val="heading 6"/>
-    <w:basedOn w:val="Normal"/>
-    <w:next w:val="BodyText"/>
-    <w:uiPriority w:val="9"/>
-    <w:unhideWhenUsed/>
-    <w:qFormat/>
-    <w:rsid w:val="00D40009"/>
-    <w:pPr>
-      <w:keepNext/>
-      <w:keepLines/>
-      <w:spacing w:before="200" w:after="0"/>
-      <w:outlineLvl w:val="5"/>
-    </w:pPr>
-    <w:rPr>
-      <w:rFonts w:eastAsiaTheme="majorEastAsia" w:cstheme="majorBidi"/>
-      <w:color w:val="000000" w:themeColor="text1"/>
+      <w:color w:val="243F60" w:themeColor="accent1" w:themeShade="7F"/>
     </w:rPr>
   </w:style>
   <w:style w:type="paragraph" w:styleId="Heading8">
@@ -1666,11 +1943,40 @@
     <w:pPr>
       <w:keepNext/>
       <w:keepLines/>
+      <w:numPr>
+        <w:ilvl w:val="7"/>
+        <w:numId w:val="15"/>
+      </w:numPr>
       <w:spacing w:before="40" w:after="0"/>
       <w:outlineLvl w:val="7"/>
     </w:pPr>
     <w:rPr>
       <w:rFonts w:asciiTheme="majorHAnsi" w:eastAsiaTheme="majorEastAsia" w:hAnsiTheme="majorHAnsi" w:cstheme="majorBidi"/>
+      <w:color w:val="272727" w:themeColor="text1" w:themeTint="D8"/>
+      <w:sz w:val="21"/>
+      <w:szCs w:val="21"/>
+    </w:rPr>
+  </w:style>
+  <w:style w:type="paragraph" w:styleId="Heading9">
+    <w:name w:val="heading 9"/>
+    <w:basedOn w:val="Normal"/>
+    <w:next w:val="Normal"/>
+    <w:link w:val="Heading9Char"/>
+    <w:rsid w:val="0044491D"/>
+    <w:pPr>
+      <w:keepNext/>
+      <w:keepLines/>
+      <w:numPr>
+        <w:ilvl w:val="8"/>
+        <w:numId w:val="15"/>
+      </w:numPr>
+      <w:spacing w:before="40" w:after="0"/>
+      <w:outlineLvl w:val="8"/>
+    </w:pPr>
+    <w:rPr>
+      <w:rFonts w:asciiTheme="majorHAnsi" w:eastAsiaTheme="majorEastAsia" w:hAnsiTheme="majorHAnsi" w:cstheme="majorBidi"/>
+      <w:i/>
+      <w:iCs/>
       <w:color w:val="272727" w:themeColor="text1" w:themeTint="D8"/>
       <w:sz w:val="21"/>
       <w:szCs w:val="21"/>
@@ -2549,6 +2855,32 @@
       <w:rFonts w:ascii="Segoe UI" w:hAnsi="Segoe UI" w:cs="Segoe UI"/>
       <w:sz w:val="18"/>
       <w:szCs w:val="18"/>
+    </w:rPr>
+  </w:style>
+  <w:style w:type="character" w:customStyle="1" w:styleId="Heading7Char">
+    <w:name w:val="Heading 7 Char"/>
+    <w:basedOn w:val="DefaultParagraphFont"/>
+    <w:link w:val="Heading7"/>
+    <w:rsid w:val="0044491D"/>
+    <w:rPr>
+      <w:rFonts w:asciiTheme="majorHAnsi" w:eastAsiaTheme="majorEastAsia" w:hAnsiTheme="majorHAnsi" w:cstheme="majorBidi"/>
+      <w:i/>
+      <w:iCs/>
+      <w:color w:val="243F60" w:themeColor="accent1" w:themeShade="7F"/>
+    </w:rPr>
+  </w:style>
+  <w:style w:type="character" w:customStyle="1" w:styleId="Heading9Char">
+    <w:name w:val="Heading 9 Char"/>
+    <w:basedOn w:val="DefaultParagraphFont"/>
+    <w:link w:val="Heading9"/>
+    <w:rsid w:val="0044491D"/>
+    <w:rPr>
+      <w:rFonts w:asciiTheme="majorHAnsi" w:eastAsiaTheme="majorEastAsia" w:hAnsiTheme="majorHAnsi" w:cstheme="majorBidi"/>
+      <w:i/>
+      <w:iCs/>
+      <w:color w:val="272727" w:themeColor="text1" w:themeTint="D8"/>
+      <w:sz w:val="21"/>
+      <w:szCs w:val="21"/>
     </w:rPr>
   </w:style>
 </w:styles>
@@ -2877,7 +3209,7 @@
 </file>
 
 <file path=customXml/itemProps1.xml><?xml version="1.0" encoding="utf-8"?>
-<ds:datastoreItem xmlns:ds="http://schemas.openxmlformats.org/officeDocument/2006/customXml" ds:itemID="{AE6D9187-8E45-4D57-8682-460A0B13581A}">
+<ds:datastoreItem xmlns:ds="http://schemas.openxmlformats.org/officeDocument/2006/customXml" ds:itemID="{19EE8F2D-ABA1-4016-8FE0-29ECF31DC268}">
   <ds:schemaRefs>
     <ds:schemaRef ds:uri="http://schemas.openxmlformats.org/officeDocument/2006/bibliography"/>
   </ds:schemaRefs>

</xml_diff>

<commit_message>
edits after meeting before TSG
</commit_message>
<xml_diff>
--- a/analysis/templates/my_styles.docx
+++ b/analysis/templates/my_styles.docx
@@ -10,6 +10,8 @@
           <w:rFonts w:cs="Times New Roman"/>
         </w:rPr>
       </w:pPr>
+      <w:bookmarkStart w:id="0" w:name="_GoBack"/>
+      <w:bookmarkEnd w:id="0"/>
       <w:r>
         <w:rPr>
           <w:rFonts w:cs="Times New Roman"/>
@@ -51,8 +53,8 @@
       <w:pPr>
         <w:pStyle w:val="Heading1"/>
       </w:pPr>
-      <w:bookmarkStart w:id="0" w:name="r-markdown"/>
-      <w:bookmarkEnd w:id="0"/>
+      <w:bookmarkStart w:id="1" w:name="r-markdown"/>
+      <w:bookmarkEnd w:id="1"/>
       <w:r>
         <w:t>This is heading 1</w:t>
       </w:r>
@@ -103,15 +105,7 @@
         <w:rPr>
           <w:rFonts w:cs="Times New Roman"/>
         </w:rPr>
-        <w:t>This is an R Markdown document. Markdown is a simple formatting syntax for authoring HTML, PDF, and MS Word</w:t>
-      </w:r>
-      <w:bookmarkStart w:id="1" w:name="_GoBack"/>
-      <w:bookmarkEnd w:id="1"/>
-      <w:r>
-        <w:rPr>
-          <w:rFonts w:cs="Times New Roman"/>
-        </w:rPr>
-        <w:t xml:space="preserve"> documents. For more details on using R Markdown see </w:t>
+        <w:t xml:space="preserve">This is an R Markdown document. Markdown is a simple formatting syntax for authoring HTML, PDF, and MS Word documents. For more details on using R Markdown see </w:t>
       </w:r>
       <w:hyperlink r:id="rId8">
         <w:r>
@@ -383,7 +377,12 @@
       </w:r>
     </w:p>
     <w:sectPr>
-      <w:footerReference w:type="default" r:id="rId10"/>
+      <w:headerReference w:type="even" r:id="rId10"/>
+      <w:headerReference w:type="default" r:id="rId11"/>
+      <w:footerReference w:type="even" r:id="rId12"/>
+      <w:footerReference w:type="default" r:id="rId13"/>
+      <w:headerReference w:type="first" r:id="rId14"/>
+      <w:footerReference w:type="first" r:id="rId15"/>
       <w:pgSz w:w="12240" w:h="15840"/>
       <w:pgMar w:top="1440" w:right="1440" w:bottom="1440" w:left="1440" w:header="720" w:footer="720" w:gutter="0"/>
       <w:cols w:space="720"/>
@@ -419,6 +418,16 @@
 </file>
 
 <file path=word/footer1.xml><?xml version="1.0" encoding="utf-8"?>
+<w:ftr xmlns:wpc="http://schemas.microsoft.com/office/word/2010/wordprocessingCanvas" xmlns:cx="http://schemas.microsoft.com/office/drawing/2014/chartex" xmlns:cx1="http://schemas.microsoft.com/office/drawing/2015/9/8/chartex" xmlns:cx2="http://schemas.microsoft.com/office/drawing/2015/10/21/chartex" xmlns:cx3="http://schemas.microsoft.com/office/drawing/2016/5/9/chartex" xmlns:cx4="http://schemas.microsoft.com/office/drawing/2016/5/10/chartex" xmlns:cx5="http://schemas.microsoft.com/office/drawing/2016/5/11/chartex" xmlns:cx6="http://schemas.microsoft.com/office/drawing/2016/5/12/chartex" xmlns:cx7="http://schemas.microsoft.com/office/drawing/2016/5/13/chartex" xmlns:cx8="http://schemas.microsoft.com/office/drawing/2016/5/14/chartex" xmlns:mc="http://schemas.openxmlformats.org/markup-compatibility/2006" xmlns:aink="http://schemas.microsoft.com/office/drawing/2016/ink" xmlns:am3d="http://schemas.microsoft.com/office/drawing/2017/model3d" xmlns:o="urn:schemas-microsoft-com:office:office" xmlns:r="http://schemas.openxmlformats.org/officeDocument/2006/relationships" xmlns:m="http://schemas.openxmlformats.org/officeDocument/2006/math" xmlns:v="urn:schemas-microsoft-com:vml" xmlns:wp14="http://schemas.microsoft.com/office/word/2010/wordprocessingDrawing" xmlns:wp="http://schemas.openxmlformats.org/drawingml/2006/wordprocessingDrawing" xmlns:w10="urn:schemas-microsoft-com:office:word" xmlns:w="http://schemas.openxmlformats.org/wordprocessingml/2006/main" xmlns:w14="http://schemas.microsoft.com/office/word/2010/wordml" xmlns:w15="http://schemas.microsoft.com/office/word/2012/wordml" xmlns:w16cid="http://schemas.microsoft.com/office/word/2016/wordml/cid" xmlns:w16se="http://schemas.microsoft.com/office/word/2015/wordml/symex" xmlns:wpg="http://schemas.microsoft.com/office/word/2010/wordprocessingGroup" xmlns:wpi="http://schemas.microsoft.com/office/word/2010/wordprocessingInk" xmlns:wne="http://schemas.microsoft.com/office/word/2006/wordml" xmlns:wps="http://schemas.microsoft.com/office/word/2010/wordprocessingShape" mc:Ignorable="w14 w15 w16se w16cid wp14">
+  <w:p>
+    <w:pPr>
+      <w:pStyle w:val="Footer"/>
+    </w:pPr>
+  </w:p>
+</w:ftr>
+</file>
+
+<file path=word/footer2.xml><?xml version="1.0" encoding="utf-8"?>
 <w:ftr xmlns:wpc="http://schemas.microsoft.com/office/word/2010/wordprocessingCanvas" xmlns:cx="http://schemas.microsoft.com/office/drawing/2014/chartex" xmlns:cx1="http://schemas.microsoft.com/office/drawing/2015/9/8/chartex" xmlns:cx2="http://schemas.microsoft.com/office/drawing/2015/10/21/chartex" xmlns:cx3="http://schemas.microsoft.com/office/drawing/2016/5/9/chartex" xmlns:cx4="http://schemas.microsoft.com/office/drawing/2016/5/10/chartex" xmlns:cx5="http://schemas.microsoft.com/office/drawing/2016/5/11/chartex" xmlns:cx6="http://schemas.microsoft.com/office/drawing/2016/5/12/chartex" xmlns:cx7="http://schemas.microsoft.com/office/drawing/2016/5/13/chartex" xmlns:cx8="http://schemas.microsoft.com/office/drawing/2016/5/14/chartex" xmlns:mc="http://schemas.openxmlformats.org/markup-compatibility/2006" xmlns:aink="http://schemas.microsoft.com/office/drawing/2016/ink" xmlns:am3d="http://schemas.microsoft.com/office/drawing/2017/model3d" xmlns:o="urn:schemas-microsoft-com:office:office" xmlns:r="http://schemas.openxmlformats.org/officeDocument/2006/relationships" xmlns:m="http://schemas.openxmlformats.org/officeDocument/2006/math" xmlns:v="urn:schemas-microsoft-com:vml" xmlns:wp14="http://schemas.microsoft.com/office/word/2010/wordprocessingDrawing" xmlns:wp="http://schemas.openxmlformats.org/drawingml/2006/wordprocessingDrawing" xmlns:w10="urn:schemas-microsoft-com:office:word" xmlns:w="http://schemas.openxmlformats.org/wordprocessingml/2006/main" xmlns:w14="http://schemas.microsoft.com/office/word/2010/wordml" xmlns:w15="http://schemas.microsoft.com/office/word/2012/wordml" xmlns:w16cid="http://schemas.microsoft.com/office/word/2016/wordml/cid" xmlns:w16se="http://schemas.microsoft.com/office/word/2015/wordml/symex" xmlns:wpg="http://schemas.microsoft.com/office/word/2010/wordprocessingGroup" xmlns:wpi="http://schemas.microsoft.com/office/word/2010/wordprocessingInk" xmlns:wne="http://schemas.microsoft.com/office/word/2006/wordml" xmlns:wps="http://schemas.microsoft.com/office/word/2010/wordprocessingShape" mc:Ignorable="w14 w15 w16se w16cid wp14">
   <w:sdt>
     <w:sdtPr>
@@ -471,6 +480,16 @@
 </w:ftr>
 </file>
 
+<file path=word/footer3.xml><?xml version="1.0" encoding="utf-8"?>
+<w:ftr xmlns:wpc="http://schemas.microsoft.com/office/word/2010/wordprocessingCanvas" xmlns:cx="http://schemas.microsoft.com/office/drawing/2014/chartex" xmlns:cx1="http://schemas.microsoft.com/office/drawing/2015/9/8/chartex" xmlns:cx2="http://schemas.microsoft.com/office/drawing/2015/10/21/chartex" xmlns:cx3="http://schemas.microsoft.com/office/drawing/2016/5/9/chartex" xmlns:cx4="http://schemas.microsoft.com/office/drawing/2016/5/10/chartex" xmlns:cx5="http://schemas.microsoft.com/office/drawing/2016/5/11/chartex" xmlns:cx6="http://schemas.microsoft.com/office/drawing/2016/5/12/chartex" xmlns:cx7="http://schemas.microsoft.com/office/drawing/2016/5/13/chartex" xmlns:cx8="http://schemas.microsoft.com/office/drawing/2016/5/14/chartex" xmlns:mc="http://schemas.openxmlformats.org/markup-compatibility/2006" xmlns:aink="http://schemas.microsoft.com/office/drawing/2016/ink" xmlns:am3d="http://schemas.microsoft.com/office/drawing/2017/model3d" xmlns:o="urn:schemas-microsoft-com:office:office" xmlns:r="http://schemas.openxmlformats.org/officeDocument/2006/relationships" xmlns:m="http://schemas.openxmlformats.org/officeDocument/2006/math" xmlns:v="urn:schemas-microsoft-com:vml" xmlns:wp14="http://schemas.microsoft.com/office/word/2010/wordprocessingDrawing" xmlns:wp="http://schemas.openxmlformats.org/drawingml/2006/wordprocessingDrawing" xmlns:w10="urn:schemas-microsoft-com:office:word" xmlns:w="http://schemas.openxmlformats.org/wordprocessingml/2006/main" xmlns:w14="http://schemas.microsoft.com/office/word/2010/wordml" xmlns:w15="http://schemas.microsoft.com/office/word/2012/wordml" xmlns:w16cid="http://schemas.microsoft.com/office/word/2016/wordml/cid" xmlns:w16se="http://schemas.microsoft.com/office/word/2015/wordml/symex" xmlns:wpg="http://schemas.microsoft.com/office/word/2010/wordprocessingGroup" xmlns:wpi="http://schemas.microsoft.com/office/word/2010/wordprocessingInk" xmlns:wne="http://schemas.microsoft.com/office/word/2006/wordml" xmlns:wps="http://schemas.microsoft.com/office/word/2010/wordprocessingShape" mc:Ignorable="w14 w15 w16se w16cid wp14">
+  <w:p>
+    <w:pPr>
+      <w:pStyle w:val="Footer"/>
+    </w:pPr>
+  </w:p>
+</w:ftr>
+</file>
+
 <file path=word/footnotes.xml><?xml version="1.0" encoding="utf-8"?>
 <w:footnotes xmlns:wpc="http://schemas.microsoft.com/office/word/2010/wordprocessingCanvas" xmlns:cx="http://schemas.microsoft.com/office/drawing/2014/chartex" xmlns:cx1="http://schemas.microsoft.com/office/drawing/2015/9/8/chartex" xmlns:cx2="http://schemas.microsoft.com/office/drawing/2015/10/21/chartex" xmlns:cx3="http://schemas.microsoft.com/office/drawing/2016/5/9/chartex" xmlns:cx4="http://schemas.microsoft.com/office/drawing/2016/5/10/chartex" xmlns:cx5="http://schemas.microsoft.com/office/drawing/2016/5/11/chartex" xmlns:cx6="http://schemas.microsoft.com/office/drawing/2016/5/12/chartex" xmlns:cx7="http://schemas.microsoft.com/office/drawing/2016/5/13/chartex" xmlns:cx8="http://schemas.microsoft.com/office/drawing/2016/5/14/chartex" xmlns:mc="http://schemas.openxmlformats.org/markup-compatibility/2006" xmlns:aink="http://schemas.microsoft.com/office/drawing/2016/ink" xmlns:am3d="http://schemas.microsoft.com/office/drawing/2017/model3d" xmlns:o="urn:schemas-microsoft-com:office:office" xmlns:r="http://schemas.openxmlformats.org/officeDocument/2006/relationships" xmlns:m="http://schemas.openxmlformats.org/officeDocument/2006/math" xmlns:v="urn:schemas-microsoft-com:vml" xmlns:wp14="http://schemas.microsoft.com/office/word/2010/wordprocessingDrawing" xmlns:wp="http://schemas.openxmlformats.org/drawingml/2006/wordprocessingDrawing" xmlns:w10="urn:schemas-microsoft-com:office:word" xmlns:w="http://schemas.openxmlformats.org/wordprocessingml/2006/main" xmlns:w14="http://schemas.microsoft.com/office/word/2010/wordml" xmlns:w15="http://schemas.microsoft.com/office/word/2012/wordml" xmlns:w16cid="http://schemas.microsoft.com/office/word/2016/wordml/cid" xmlns:w16se="http://schemas.microsoft.com/office/word/2015/wordml/symex" xmlns:wpg="http://schemas.microsoft.com/office/word/2010/wordprocessingGroup" xmlns:wpi="http://schemas.microsoft.com/office/word/2010/wordprocessingInk" xmlns:wne="http://schemas.microsoft.com/office/word/2006/wordml" xmlns:wps="http://schemas.microsoft.com/office/word/2010/wordprocessingShape" mc:Ignorable="w14 w15 w16se w16cid wp14">
   <w:footnote w:type="separator" w:id="-1">
@@ -488,6 +507,83 @@
     </w:p>
   </w:footnote>
 </w:footnotes>
+</file>
+
+<file path=word/header1.xml><?xml version="1.0" encoding="utf-8"?>
+<w:hdr xmlns:wpc="http://schemas.microsoft.com/office/word/2010/wordprocessingCanvas" xmlns:cx="http://schemas.microsoft.com/office/drawing/2014/chartex" xmlns:cx1="http://schemas.microsoft.com/office/drawing/2015/9/8/chartex" xmlns:cx2="http://schemas.microsoft.com/office/drawing/2015/10/21/chartex" xmlns:cx3="http://schemas.microsoft.com/office/drawing/2016/5/9/chartex" xmlns:cx4="http://schemas.microsoft.com/office/drawing/2016/5/10/chartex" xmlns:cx5="http://schemas.microsoft.com/office/drawing/2016/5/11/chartex" xmlns:cx6="http://schemas.microsoft.com/office/drawing/2016/5/12/chartex" xmlns:cx7="http://schemas.microsoft.com/office/drawing/2016/5/13/chartex" xmlns:cx8="http://schemas.microsoft.com/office/drawing/2016/5/14/chartex" xmlns:mc="http://schemas.openxmlformats.org/markup-compatibility/2006" xmlns:aink="http://schemas.microsoft.com/office/drawing/2016/ink" xmlns:am3d="http://schemas.microsoft.com/office/drawing/2017/model3d" xmlns:o="urn:schemas-microsoft-com:office:office" xmlns:r="http://schemas.openxmlformats.org/officeDocument/2006/relationships" xmlns:m="http://schemas.openxmlformats.org/officeDocument/2006/math" xmlns:v="urn:schemas-microsoft-com:vml" xmlns:wp14="http://schemas.microsoft.com/office/word/2010/wordprocessingDrawing" xmlns:wp="http://schemas.openxmlformats.org/drawingml/2006/wordprocessingDrawing" xmlns:w10="urn:schemas-microsoft-com:office:word" xmlns:w="http://schemas.openxmlformats.org/wordprocessingml/2006/main" xmlns:w14="http://schemas.microsoft.com/office/word/2010/wordml" xmlns:w15="http://schemas.microsoft.com/office/word/2012/wordml" xmlns:w16cid="http://schemas.microsoft.com/office/word/2016/wordml/cid" xmlns:w16se="http://schemas.microsoft.com/office/word/2015/wordml/symex" xmlns:wpg="http://schemas.microsoft.com/office/word/2010/wordprocessingGroup" xmlns:wpi="http://schemas.microsoft.com/office/word/2010/wordprocessingInk" xmlns:wne="http://schemas.microsoft.com/office/word/2006/wordml" xmlns:wps="http://schemas.microsoft.com/office/word/2010/wordprocessingShape" mc:Ignorable="w14 w15 w16se w16cid wp14">
+  <w:p>
+    <w:pPr>
+      <w:pStyle w:val="Header"/>
+    </w:pPr>
+  </w:p>
+</w:hdr>
+</file>
+
+<file path=word/header2.xml><?xml version="1.0" encoding="utf-8"?>
+<w:hdr xmlns:wpc="http://schemas.microsoft.com/office/word/2010/wordprocessingCanvas" xmlns:cx="http://schemas.microsoft.com/office/drawing/2014/chartex" xmlns:cx1="http://schemas.microsoft.com/office/drawing/2015/9/8/chartex" xmlns:cx2="http://schemas.microsoft.com/office/drawing/2015/10/21/chartex" xmlns:cx3="http://schemas.microsoft.com/office/drawing/2016/5/9/chartex" xmlns:cx4="http://schemas.microsoft.com/office/drawing/2016/5/10/chartex" xmlns:cx5="http://schemas.microsoft.com/office/drawing/2016/5/11/chartex" xmlns:cx6="http://schemas.microsoft.com/office/drawing/2016/5/12/chartex" xmlns:cx7="http://schemas.microsoft.com/office/drawing/2016/5/13/chartex" xmlns:cx8="http://schemas.microsoft.com/office/drawing/2016/5/14/chartex" xmlns:mc="http://schemas.openxmlformats.org/markup-compatibility/2006" xmlns:aink="http://schemas.microsoft.com/office/drawing/2016/ink" xmlns:am3d="http://schemas.microsoft.com/office/drawing/2017/model3d" xmlns:o="urn:schemas-microsoft-com:office:office" xmlns:r="http://schemas.openxmlformats.org/officeDocument/2006/relationships" xmlns:m="http://schemas.openxmlformats.org/officeDocument/2006/math" xmlns:v="urn:schemas-microsoft-com:vml" xmlns:wp14="http://schemas.microsoft.com/office/word/2010/wordprocessingDrawing" xmlns:wp="http://schemas.openxmlformats.org/drawingml/2006/wordprocessingDrawing" xmlns:w10="urn:schemas-microsoft-com:office:word" xmlns:w="http://schemas.openxmlformats.org/wordprocessingml/2006/main" xmlns:w14="http://schemas.microsoft.com/office/word/2010/wordml" xmlns:w15="http://schemas.microsoft.com/office/word/2012/wordml" xmlns:w16cid="http://schemas.microsoft.com/office/word/2016/wordml/cid" xmlns:w16se="http://schemas.microsoft.com/office/word/2015/wordml/symex" xmlns:wpg="http://schemas.microsoft.com/office/word/2010/wordprocessingGroup" xmlns:wpi="http://schemas.microsoft.com/office/word/2010/wordprocessingInk" xmlns:wne="http://schemas.microsoft.com/office/word/2006/wordml" xmlns:wps="http://schemas.microsoft.com/office/word/2010/wordprocessingShape" mc:Ignorable="w14 w15 w16se w16cid wp14">
+  <w:sdt>
+    <w:sdtPr>
+      <w:id w:val="1335262522"/>
+      <w:docPartObj>
+        <w:docPartGallery w:val="Watermarks"/>
+        <w:docPartUnique/>
+      </w:docPartObj>
+    </w:sdtPr>
+    <w:sdtContent>
+      <w:p>
+        <w:pPr>
+          <w:pStyle w:val="Header"/>
+        </w:pPr>
+        <w:r>
+          <w:rPr>
+            <w:noProof/>
+          </w:rPr>
+          <w:pict w14:anchorId="1E7348E3">
+            <v:shapetype id="_x0000_t136" coordsize="21600,21600" o:spt="136" adj="10800" path="m@7,l@8,m@5,21600l@6,21600e">
+              <v:formulas>
+                <v:f eqn="sum #0 0 10800"/>
+                <v:f eqn="prod #0 2 1"/>
+                <v:f eqn="sum 21600 0 @1"/>
+                <v:f eqn="sum 0 0 @2"/>
+                <v:f eqn="sum 21600 0 @3"/>
+                <v:f eqn="if @0 @3 0"/>
+                <v:f eqn="if @0 21600 @1"/>
+                <v:f eqn="if @0 0 @2"/>
+                <v:f eqn="if @0 @4 21600"/>
+                <v:f eqn="mid @5 @6"/>
+                <v:f eqn="mid @8 @5"/>
+                <v:f eqn="mid @7 @8"/>
+                <v:f eqn="mid @6 @7"/>
+                <v:f eqn="sum @6 0 @5"/>
+              </v:formulas>
+              <v:path textpathok="t" o:connecttype="custom" o:connectlocs="@9,0;@10,10800;@11,21600;@12,10800" o:connectangles="270,180,90,0"/>
+              <v:textpath on="t" fitshape="t"/>
+              <v:handles>
+                <v:h position="#0,bottomRight" xrange="6629,14971"/>
+              </v:handles>
+              <o:lock v:ext="edit" text="t" shapetype="t"/>
+            </v:shapetype>
+            <v:shape id="PowerPlusWaterMarkObject357831064" o:spid="_x0000_s2049" type="#_x0000_t136" style="position:absolute;margin-left:0;margin-top:0;width:412.4pt;height:247.45pt;rotation:315;z-index:-251657216;mso-position-horizontal:center;mso-position-horizontal-relative:margin;mso-position-vertical:center;mso-position-vertical-relative:margin" o:allowincell="f" fillcolor="silver" stroked="f">
+              <v:fill opacity=".5"/>
+              <v:textpath style="font-family:&quot;Calibri&quot;;font-size:1pt" string="DRAFT"/>
+              <w10:wrap anchorx="margin" anchory="margin"/>
+            </v:shape>
+          </w:pict>
+        </w:r>
+      </w:p>
+    </w:sdtContent>
+  </w:sdt>
+</w:hdr>
+</file>
+
+<file path=word/header3.xml><?xml version="1.0" encoding="utf-8"?>
+<w:hdr xmlns:wpc="http://schemas.microsoft.com/office/word/2010/wordprocessingCanvas" xmlns:cx="http://schemas.microsoft.com/office/drawing/2014/chartex" xmlns:cx1="http://schemas.microsoft.com/office/drawing/2015/9/8/chartex" xmlns:cx2="http://schemas.microsoft.com/office/drawing/2015/10/21/chartex" xmlns:cx3="http://schemas.microsoft.com/office/drawing/2016/5/9/chartex" xmlns:cx4="http://schemas.microsoft.com/office/drawing/2016/5/10/chartex" xmlns:cx5="http://schemas.microsoft.com/office/drawing/2016/5/11/chartex" xmlns:cx6="http://schemas.microsoft.com/office/drawing/2016/5/12/chartex" xmlns:cx7="http://schemas.microsoft.com/office/drawing/2016/5/13/chartex" xmlns:cx8="http://schemas.microsoft.com/office/drawing/2016/5/14/chartex" xmlns:mc="http://schemas.openxmlformats.org/markup-compatibility/2006" xmlns:aink="http://schemas.microsoft.com/office/drawing/2016/ink" xmlns:am3d="http://schemas.microsoft.com/office/drawing/2017/model3d" xmlns:o="urn:schemas-microsoft-com:office:office" xmlns:r="http://schemas.openxmlformats.org/officeDocument/2006/relationships" xmlns:m="http://schemas.openxmlformats.org/officeDocument/2006/math" xmlns:v="urn:schemas-microsoft-com:vml" xmlns:wp14="http://schemas.microsoft.com/office/word/2010/wordprocessingDrawing" xmlns:wp="http://schemas.openxmlformats.org/drawingml/2006/wordprocessingDrawing" xmlns:w10="urn:schemas-microsoft-com:office:word" xmlns:w="http://schemas.openxmlformats.org/wordprocessingml/2006/main" xmlns:w14="http://schemas.microsoft.com/office/word/2010/wordml" xmlns:w15="http://schemas.microsoft.com/office/word/2012/wordml" xmlns:w16cid="http://schemas.microsoft.com/office/word/2016/wordml/cid" xmlns:w16se="http://schemas.microsoft.com/office/word/2015/wordml/symex" xmlns:wpg="http://schemas.microsoft.com/office/word/2010/wordprocessingGroup" xmlns:wpi="http://schemas.microsoft.com/office/word/2010/wordprocessingInk" xmlns:wne="http://schemas.microsoft.com/office/word/2006/wordml" xmlns:wps="http://schemas.microsoft.com/office/word/2010/wordprocessingShape" mc:Ignorable="w14 w15 w16se w16cid wp14">
+  <w:p>
+    <w:pPr>
+      <w:pStyle w:val="Header"/>
+    </w:pPr>
+  </w:p>
+</w:hdr>
 </file>
 
 <file path=word/numbering.xml><?xml version="1.0" encoding="utf-8"?>
@@ -1417,7 +1513,7 @@
       </w:pPr>
     </w:pPrDefault>
   </w:docDefaults>
-  <w:latentStyles w:defLockedState="0" w:defUIPriority="0" w:defSemiHidden="0" w:defUnhideWhenUsed="0" w:defQFormat="0" w:count="375">
+  <w:latentStyles w:defLockedState="0" w:defUIPriority="0" w:defSemiHidden="0" w:defUnhideWhenUsed="0" w:defQFormat="0" w:count="376">
     <w:lsdException w:name="heading 6" w:semiHidden="1" w:unhideWhenUsed="1"/>
     <w:lsdException w:name="index 3" w:semiHidden="1" w:unhideWhenUsed="1"/>
     <w:lsdException w:name="index 4" w:semiHidden="1" w:unhideWhenUsed="1"/>
@@ -1501,7 +1597,6 @@
     <w:lsdException w:name="HTML Sample" w:semiHidden="1" w:unhideWhenUsed="1"/>
     <w:lsdException w:name="HTML Typewriter" w:semiHidden="1" w:unhideWhenUsed="1"/>
     <w:lsdException w:name="HTML Variable" w:semiHidden="1" w:unhideWhenUsed="1"/>
-    <w:lsdException w:name="Normal Table" w:semiHidden="1" w:unhideWhenUsed="1"/>
     <w:lsdException w:name="annotation subject" w:semiHidden="1" w:unhideWhenUsed="1"/>
     <w:lsdException w:name="No List" w:semiHidden="1" w:unhideWhenUsed="1"/>
     <w:lsdException w:name="Outline List 1" w:semiHidden="1" w:unhideWhenUsed="1"/>
@@ -1548,9 +1643,7 @@
     <w:lsdException w:name="Table Subtle 2" w:semiHidden="1" w:unhideWhenUsed="1"/>
     <w:lsdException w:name="Table Web 1" w:semiHidden="1" w:unhideWhenUsed="1"/>
     <w:lsdException w:name="Table Web 2" w:semiHidden="1" w:unhideWhenUsed="1"/>
-    <w:lsdException w:name="Table Web 3" w:semiHidden="1" w:unhideWhenUsed="1"/>
     <w:lsdException w:name="Balloon Text" w:semiHidden="1" w:unhideWhenUsed="1"/>
-    <w:lsdException w:name="Table Theme" w:semiHidden="1" w:unhideWhenUsed="1"/>
     <w:lsdException w:name="Placeholder Text" w:semiHidden="1"/>
     <w:lsdException w:name="Light Shading"/>
     <w:lsdException w:name="Light List"/>
@@ -1571,7 +1664,6 @@
     <w:lsdException w:name="Light Grid Accent 1"/>
     <w:lsdException w:name="Medium Shading 1 Accent 1"/>
     <w:lsdException w:name="Medium Shading 2 Accent 1"/>
-    <w:lsdException w:name="Medium List 1 Accent 1"/>
     <w:lsdException w:name="Revision" w:semiHidden="1"/>
     <w:lsdException w:name="Medium List 2 Accent 1"/>
     <w:lsdException w:name="Medium Grid 1 Accent 1"/>
@@ -1650,7 +1742,6 @@
     <w:lsdException w:name="Dark List Accent 6"/>
     <w:lsdException w:name="Colorful Shading Accent 6"/>
     <w:lsdException w:name="Colorful List Accent 6"/>
-    <w:lsdException w:name="Colorful Grid Accent 6"/>
     <w:lsdException w:name="Bibliography" w:semiHidden="1" w:unhideWhenUsed="1"/>
     <w:lsdException w:name="TOC Heading" w:semiHidden="1" w:unhideWhenUsed="1"/>
     <w:lsdException w:name="Grid Table 4" w:uiPriority="49"/>
@@ -1752,6 +1843,7 @@
     <w:lsdException w:name="Smart Hyperlink" w:semiHidden="1" w:uiPriority="99" w:unhideWhenUsed="1"/>
     <w:lsdException w:name="Hashtag" w:semiHidden="1" w:uiPriority="99" w:unhideWhenUsed="1"/>
     <w:lsdException w:name="Unresolved Mention" w:semiHidden="1" w:uiPriority="99" w:unhideWhenUsed="1"/>
+    <w:lsdException w:name="Smart Link" w:semiHidden="1" w:uiPriority="99" w:unhideWhenUsed="1"/>
   </w:latentStyles>
   <w:style w:type="paragraph" w:default="1" w:styleId="Normal">
     <w:name w:val="Normal"/>
@@ -3209,7 +3301,7 @@
 </file>
 
 <file path=customXml/itemProps1.xml><?xml version="1.0" encoding="utf-8"?>
-<ds:datastoreItem xmlns:ds="http://schemas.openxmlformats.org/officeDocument/2006/customXml" ds:itemID="{19EE8F2D-ABA1-4016-8FE0-29ECF31DC268}">
+<ds:datastoreItem xmlns:ds="http://schemas.openxmlformats.org/officeDocument/2006/customXml" ds:itemID="{16A8B407-558D-417C-93C8-52841A85C6D7}">
   <ds:schemaRefs>
     <ds:schemaRef ds:uri="http://schemas.openxmlformats.org/officeDocument/2006/bibliography"/>
   </ds:schemaRefs>

</xml_diff>